<commit_message>
Actualizada la memoria (bis bis)
</commit_message>
<xml_diff>
--- a/entregas/06-entregaReconocimientoIconos/memoriaIconos.docx
+++ b/entregas/06-entregaReconocimientoIconos/memoriaIconos.docx
@@ -379,7 +379,7 @@
             </w:rPr>
             <w:fldChar w:fldCharType="separate"/>
           </w:r>
-          <w:hyperlink w:anchor="_Toc7598402" w:history="1">
+          <w:hyperlink w:anchor="_Toc7885292" w:history="1">
             <w:r>
               <w:rPr>
                 <w:rStyle w:val="Hipervnculo"/>
@@ -406,7 +406,7 @@
                 <w:noProof/>
                 <w:webHidden/>
               </w:rPr>
-              <w:instrText xml:space="preserve"> PAGEREF _Toc7598402 \h </w:instrText>
+              <w:instrText xml:space="preserve"> PAGEREF _Toc7885292 \h </w:instrText>
             </w:r>
             <w:r>
               <w:rPr>
@@ -426,7 +426,7 @@
                 <w:noProof/>
                 <w:webHidden/>
               </w:rPr>
-              <w:t>2</w:t>
+              <w:t>3</w:t>
             </w:r>
             <w:r>
               <w:rPr>
@@ -447,7 +447,7 @@
               <w:noProof/>
             </w:rPr>
           </w:pPr>
-          <w:hyperlink w:anchor="_Toc7598403" w:history="1">
+          <w:hyperlink w:anchor="_Toc7885293" w:history="1">
             <w:r>
               <w:rPr>
                 <w:rStyle w:val="Hipervnculo"/>
@@ -474,7 +474,7 @@
                 <w:noProof/>
                 <w:webHidden/>
               </w:rPr>
-              <w:instrText xml:space="preserve"> PAGEREF _Toc7598403 \h </w:instrText>
+              <w:instrText xml:space="preserve"> PAGEREF _Toc7885293 \h </w:instrText>
             </w:r>
             <w:r>
               <w:rPr>
@@ -494,7 +494,7 @@
                 <w:noProof/>
                 <w:webHidden/>
               </w:rPr>
-              <w:t>2</w:t>
+              <w:t>3</w:t>
             </w:r>
             <w:r>
               <w:rPr>
@@ -515,7 +515,7 @@
               <w:noProof/>
             </w:rPr>
           </w:pPr>
-          <w:hyperlink w:anchor="_Toc7598404" w:history="1">
+          <w:hyperlink w:anchor="_Toc7885294" w:history="1">
             <w:r>
               <w:rPr>
                 <w:rStyle w:val="Hipervnculo"/>
@@ -542,7 +542,7 @@
                 <w:noProof/>
                 <w:webHidden/>
               </w:rPr>
-              <w:instrText xml:space="preserve"> PAGEREF _Toc7598404 \h </w:instrText>
+              <w:instrText xml:space="preserve"> PAGEREF _Toc7885294 \h </w:instrText>
             </w:r>
             <w:r>
               <w:rPr>
@@ -562,7 +562,7 @@
                 <w:noProof/>
                 <w:webHidden/>
               </w:rPr>
-              <w:t>3</w:t>
+              <w:t>4</w:t>
             </w:r>
             <w:r>
               <w:rPr>
@@ -583,7 +583,7 @@
               <w:noProof/>
             </w:rPr>
           </w:pPr>
-          <w:hyperlink w:anchor="_Toc7598405" w:history="1">
+          <w:hyperlink w:anchor="_Toc7885295" w:history="1">
             <w:r>
               <w:rPr>
                 <w:rStyle w:val="Hipervnculo"/>
@@ -610,7 +610,7 @@
                 <w:noProof/>
                 <w:webHidden/>
               </w:rPr>
-              <w:instrText xml:space="preserve"> PAGEREF _Toc7598405 \h </w:instrText>
+              <w:instrText xml:space="preserve"> PAGEREF _Toc7885295 \h </w:instrText>
             </w:r>
             <w:r>
               <w:rPr>
@@ -630,7 +630,143 @@
                 <w:noProof/>
                 <w:webHidden/>
               </w:rPr>
-              <w:t>3</w:t>
+              <w:t>5</w:t>
+            </w:r>
+            <w:r>
+              <w:rPr>
+                <w:noProof/>
+                <w:webHidden/>
+              </w:rPr>
+              <w:fldChar w:fldCharType="end"/>
+            </w:r>
+          </w:hyperlink>
+        </w:p>
+        <w:p>
+          <w:pPr>
+            <w:pStyle w:val="TDC2"/>
+            <w:tabs>
+              <w:tab w:val="right" w:leader="dot" w:pos="8494"/>
+            </w:tabs>
+            <w:rPr>
+              <w:noProof/>
+            </w:rPr>
+          </w:pPr>
+          <w:hyperlink w:anchor="_Toc7885296" w:history="1">
+            <w:r>
+              <w:rPr>
+                <w:rStyle w:val="Hipervnculo"/>
+                <w:noProof/>
+              </w:rPr>
+              <w:t>Prueba estática</w:t>
+            </w:r>
+            <w:r>
+              <w:rPr>
+                <w:noProof/>
+                <w:webHidden/>
+              </w:rPr>
+              <w:tab/>
+            </w:r>
+            <w:r>
+              <w:rPr>
+                <w:noProof/>
+                <w:webHidden/>
+              </w:rPr>
+              <w:fldChar w:fldCharType="begin"/>
+            </w:r>
+            <w:r>
+              <w:rPr>
+                <w:noProof/>
+                <w:webHidden/>
+              </w:rPr>
+              <w:instrText xml:space="preserve"> PAGEREF _Toc7885296 \h </w:instrText>
+            </w:r>
+            <w:r>
+              <w:rPr>
+                <w:noProof/>
+                <w:webHidden/>
+              </w:rPr>
+            </w:r>
+            <w:r>
+              <w:rPr>
+                <w:noProof/>
+                <w:webHidden/>
+              </w:rPr>
+              <w:fldChar w:fldCharType="separate"/>
+            </w:r>
+            <w:r>
+              <w:rPr>
+                <w:noProof/>
+                <w:webHidden/>
+              </w:rPr>
+              <w:t>5</w:t>
+            </w:r>
+            <w:r>
+              <w:rPr>
+                <w:noProof/>
+                <w:webHidden/>
+              </w:rPr>
+              <w:fldChar w:fldCharType="end"/>
+            </w:r>
+          </w:hyperlink>
+        </w:p>
+        <w:p>
+          <w:pPr>
+            <w:pStyle w:val="TDC2"/>
+            <w:tabs>
+              <w:tab w:val="right" w:leader="dot" w:pos="8494"/>
+            </w:tabs>
+            <w:rPr>
+              <w:noProof/>
+            </w:rPr>
+          </w:pPr>
+          <w:hyperlink w:anchor="_Toc7885297" w:history="1">
+            <w:r>
+              <w:rPr>
+                <w:rStyle w:val="Hipervnculo"/>
+                <w:noProof/>
+              </w:rPr>
+              <w:t>Prueba dinámica</w:t>
+            </w:r>
+            <w:r>
+              <w:rPr>
+                <w:noProof/>
+                <w:webHidden/>
+              </w:rPr>
+              <w:tab/>
+            </w:r>
+            <w:r>
+              <w:rPr>
+                <w:noProof/>
+                <w:webHidden/>
+              </w:rPr>
+              <w:fldChar w:fldCharType="begin"/>
+            </w:r>
+            <w:r>
+              <w:rPr>
+                <w:noProof/>
+                <w:webHidden/>
+              </w:rPr>
+              <w:instrText xml:space="preserve"> PAGEREF _Toc7885297 \h </w:instrText>
+            </w:r>
+            <w:r>
+              <w:rPr>
+                <w:noProof/>
+                <w:webHidden/>
+              </w:rPr>
+            </w:r>
+            <w:r>
+              <w:rPr>
+                <w:noProof/>
+                <w:webHidden/>
+              </w:rPr>
+              <w:fldChar w:fldCharType="separate"/>
+            </w:r>
+            <w:r>
+              <w:rPr>
+                <w:noProof/>
+                <w:webHidden/>
+              </w:rPr>
+              <w:t>5</w:t>
             </w:r>
             <w:r>
               <w:rPr>
@@ -651,7 +787,7 @@
               <w:noProof/>
             </w:rPr>
           </w:pPr>
-          <w:hyperlink w:anchor="_Toc7598406" w:history="1">
+          <w:hyperlink w:anchor="_Toc7885298" w:history="1">
             <w:r>
               <w:rPr>
                 <w:rStyle w:val="Hipervnculo"/>
@@ -678,7 +814,7 @@
                 <w:noProof/>
                 <w:webHidden/>
               </w:rPr>
-              <w:instrText xml:space="preserve"> PAGEREF _Toc7598406 \h </w:instrText>
+              <w:instrText xml:space="preserve"> PAGEREF _Toc7885298 \h </w:instrText>
             </w:r>
             <w:r>
               <w:rPr>
@@ -698,75 +834,7 @@
                 <w:noProof/>
                 <w:webHidden/>
               </w:rPr>
-              <w:t>3</w:t>
-            </w:r>
-            <w:r>
-              <w:rPr>
-                <w:noProof/>
-                <w:webHidden/>
-              </w:rPr>
-              <w:fldChar w:fldCharType="end"/>
-            </w:r>
-          </w:hyperlink>
-        </w:p>
-        <w:p>
-          <w:pPr>
-            <w:pStyle w:val="TDC1"/>
-            <w:tabs>
-              <w:tab w:val="right" w:leader="dot" w:pos="8494"/>
-            </w:tabs>
-            <w:rPr>
-              <w:noProof/>
-            </w:rPr>
-          </w:pPr>
-          <w:hyperlink w:anchor="_Toc7598407" w:history="1">
-            <w:r>
-              <w:rPr>
-                <w:rStyle w:val="Hipervnculo"/>
-                <w:noProof/>
-              </w:rPr>
-              <w:t>Referencias</w:t>
-            </w:r>
-            <w:r>
-              <w:rPr>
-                <w:noProof/>
-                <w:webHidden/>
-              </w:rPr>
-              <w:tab/>
-            </w:r>
-            <w:r>
-              <w:rPr>
-                <w:noProof/>
-                <w:webHidden/>
-              </w:rPr>
-              <w:fldChar w:fldCharType="begin"/>
-            </w:r>
-            <w:r>
-              <w:rPr>
-                <w:noProof/>
-                <w:webHidden/>
-              </w:rPr>
-              <w:instrText xml:space="preserve"> PAGEREF _Toc7598407 \h </w:instrText>
-            </w:r>
-            <w:r>
-              <w:rPr>
-                <w:noProof/>
-                <w:webHidden/>
-              </w:rPr>
-            </w:r>
-            <w:r>
-              <w:rPr>
-                <w:noProof/>
-                <w:webHidden/>
-              </w:rPr>
-              <w:fldChar w:fldCharType="separate"/>
-            </w:r>
-            <w:r>
-              <w:rPr>
-                <w:noProof/>
-                <w:webHidden/>
-              </w:rPr>
-              <w:t>3</w:t>
+              <w:t>7</w:t>
             </w:r>
             <w:r>
               <w:rPr>
@@ -829,7 +897,7 @@
         <w:pStyle w:val="Ttulo1"/>
         <w:jc w:val="both"/>
       </w:pPr>
-      <w:bookmarkStart w:id="0" w:name="_Toc7598402"/>
+      <w:bookmarkStart w:id="0" w:name="_Toc7885292"/>
       <w:r>
         <w:lastRenderedPageBreak/>
         <w:t>Introducción</w:t>
@@ -871,7 +939,7 @@
         <w:pStyle w:val="Ttulo1"/>
         <w:jc w:val="both"/>
       </w:pPr>
-      <w:bookmarkStart w:id="1" w:name="_Toc7598403"/>
+      <w:bookmarkStart w:id="1" w:name="_Toc7885293"/>
       <w:proofErr w:type="spellStart"/>
       <w:r>
         <w:t>Dataset</w:t>
@@ -1213,7 +1281,7 @@
         <w:pStyle w:val="Ttulo1"/>
         <w:jc w:val="both"/>
       </w:pPr>
-      <w:bookmarkStart w:id="2" w:name="_Toc7598404"/>
+      <w:bookmarkStart w:id="2" w:name="_Toc7885294"/>
       <w:r>
         <w:t>Clasificadores</w:t>
       </w:r>
@@ -1341,7 +1409,7 @@
         <w:pStyle w:val="Ttulo1"/>
         <w:jc w:val="both"/>
       </w:pPr>
-      <w:bookmarkStart w:id="3" w:name="_Toc7598405"/>
+      <w:bookmarkStart w:id="3" w:name="_Toc7885295"/>
       <w:r>
         <w:lastRenderedPageBreak/>
         <w:t>Resultados</w:t>
@@ -1353,9 +1421,11 @@
         <w:pStyle w:val="Ttulo2"/>
         <w:jc w:val="both"/>
       </w:pPr>
+      <w:bookmarkStart w:id="4" w:name="_Toc7885296"/>
       <w:r>
         <w:t>Prueba estática</w:t>
       </w:r>
+      <w:bookmarkEnd w:id="4"/>
     </w:p>
     <w:p>
       <w:r>
@@ -1522,9 +1592,11 @@
         <w:pStyle w:val="Ttulo2"/>
         <w:jc w:val="both"/>
       </w:pPr>
+      <w:bookmarkStart w:id="5" w:name="_Toc7885297"/>
       <w:r>
         <w:t>Prueba dinámica</w:t>
       </w:r>
+      <w:bookmarkEnd w:id="5"/>
     </w:p>
     <w:p>
       <w:r>
@@ -1848,11 +1920,11 @@
         <w:pStyle w:val="Ttulo1"/>
         <w:jc w:val="both"/>
       </w:pPr>
-      <w:bookmarkStart w:id="4" w:name="_Toc7598406"/>
+      <w:bookmarkStart w:id="6" w:name="_Toc7885298"/>
       <w:r>
         <w:t>Conclusiones</w:t>
       </w:r>
-      <w:bookmarkEnd w:id="4"/>
+      <w:bookmarkEnd w:id="6"/>
     </w:p>
     <w:p>
       <w:r>
@@ -2526,24 +2598,24 @@
             </c:numRef>
           </c:val>
         </c:ser>
-        <c:axId val="91354240"/>
-        <c:axId val="91356544"/>
+        <c:axId val="91973888"/>
+        <c:axId val="91981696"/>
       </c:barChart>
       <c:catAx>
-        <c:axId val="91354240"/>
+        <c:axId val="91973888"/>
         <c:scaling>
           <c:orientation val="minMax"/>
         </c:scaling>
         <c:axPos val="b"/>
         <c:tickLblPos val="nextTo"/>
-        <c:crossAx val="91356544"/>
+        <c:crossAx val="91981696"/>
         <c:crosses val="autoZero"/>
         <c:auto val="1"/>
         <c:lblAlgn val="ctr"/>
         <c:lblOffset val="100"/>
       </c:catAx>
       <c:valAx>
-        <c:axId val="91356544"/>
+        <c:axId val="91981696"/>
         <c:scaling>
           <c:orientation val="minMax"/>
           <c:max val="100"/>
@@ -2553,7 +2625,7 @@
         <c:majorGridlines/>
         <c:numFmt formatCode="General" sourceLinked="1"/>
         <c:tickLblPos val="nextTo"/>
-        <c:crossAx val="91354240"/>
+        <c:crossAx val="91973888"/>
         <c:crosses val="autoZero"/>
         <c:crossBetween val="between"/>
       </c:valAx>

</xml_diff>